<commit_message>
minor changes to project plan
</commit_message>
<xml_diff>
--- a/docs/T04_DragonBoat_Project Plan_Team Charter.docx
+++ b/docs/T04_DragonBoat_Project Plan_Team Charter.docx
@@ -101,19 +101,8 @@
           <w:sz w:val="52"/>
           <w:szCs w:val="52"/>
         </w:rPr>
-        <w:t xml:space="preserve">How To Train Your Dragon </w:t>
+        <w:t>How To Train Your Dragon Boat</w:t>
       </w:r>
-      <w:proofErr w:type="gramStart"/>
-      <w:r>
-        <w:rPr>
-          <w:rFonts w:ascii="Futura Condensed" w:hAnsi="Futura Condensed"/>
-          <w:b/>
-          <w:sz w:val="52"/>
-          <w:szCs w:val="52"/>
-        </w:rPr>
-        <w:t>Boat</w:t>
-      </w:r>
-      <w:proofErr w:type="gramEnd"/>
     </w:p>
     <w:p>
       <w:pPr>
@@ -5096,27 +5085,8 @@
         </w:rPr>
         <w:t>The following meetings/communication will be established;</w:t>
       </w:r>
-    </w:p>
-    <w:p>
-      <w:pPr>
-        <w:rPr>
-          <w:rFonts w:ascii="Frutiger-Light" w:hAnsi="Frutiger-Light"/>
-        </w:rPr>
-      </w:pPr>
-    </w:p>
-    <w:p>
-      <w:pPr>
-        <w:rPr>
-          <w:rFonts w:ascii="Frutiger-Light" w:hAnsi="Frutiger-Light"/>
-        </w:rPr>
-      </w:pPr>
-    </w:p>
-    <w:p>
-      <w:pPr>
-        <w:rPr>
-          <w:rFonts w:ascii="Frutiger-Light" w:hAnsi="Frutiger-Light"/>
-        </w:rPr>
-      </w:pPr>
+      <w:bookmarkStart w:id="2" w:name="_GoBack"/>
+      <w:bookmarkEnd w:id="2"/>
     </w:p>
     <w:p>
       <w:pPr>
@@ -5665,6 +5635,7 @@
           </w:tcPr>
           <w:p>
             <w:r>
+              <w:lastRenderedPageBreak/>
               <w:t>B</w:t>
             </w:r>
           </w:p>
@@ -5960,13 +5931,8 @@
               </w:tabs>
             </w:pPr>
             <w:r>
-              <w:t xml:space="preserve">Creating folder </w:t>
-            </w:r>
-            <w:proofErr w:type="spellStart"/>
-            <w:r>
-              <w:t>hiearchy</w:t>
-            </w:r>
-            <w:proofErr w:type="spellEnd"/>
+              <w:t>Creating folder hiearchy</w:t>
+            </w:r>
           </w:p>
           <w:p/>
         </w:tc>
@@ -6646,13 +6612,8 @@
               </w:tabs>
             </w:pPr>
             <w:r>
-              <w:t xml:space="preserve">implement google maps </w:t>
-            </w:r>
-            <w:proofErr w:type="spellStart"/>
-            <w:r>
-              <w:t>api</w:t>
-            </w:r>
-            <w:proofErr w:type="spellEnd"/>
+              <w:t>implement google maps api</w:t>
+            </w:r>
           </w:p>
           <w:p/>
         </w:tc>
@@ -6758,7 +6719,6 @@
           </w:tcPr>
           <w:p>
             <w:r>
-              <w:lastRenderedPageBreak/>
               <w:t>1</w:t>
             </w:r>
           </w:p>
@@ -6829,6 +6789,7 @@
           </w:tcPr>
           <w:p>
             <w:r>
+              <w:lastRenderedPageBreak/>
               <w:t>Z</w:t>
             </w:r>
           </w:p>
@@ -7073,8 +7034,6 @@
           </wp:inline>
         </w:drawing>
       </w:r>
-      <w:bookmarkStart w:id="2" w:name="_GoBack"/>
-      <w:bookmarkEnd w:id="2"/>
     </w:p>
     <w:p>
       <w:pPr>
@@ -8023,17 +7982,8 @@
                 <w:i w:val="0"/>
                 <w:iCs w:val="0"/>
               </w:rPr>
-              <w:t xml:space="preserve">Creating folder </w:t>
-            </w:r>
-            <w:proofErr w:type="spellStart"/>
-            <w:r>
-              <w:rPr>
-                <w:i w:val="0"/>
-                <w:iCs w:val="0"/>
-              </w:rPr>
-              <w:t>hiearchy</w:t>
-            </w:r>
-            <w:proofErr w:type="spellEnd"/>
+              <w:t>Creating folder hiearchy</w:t>
+            </w:r>
           </w:p>
           <w:p>
             <w:pPr>
@@ -8974,17 +8924,8 @@
                 <w:i w:val="0"/>
                 <w:iCs w:val="0"/>
               </w:rPr>
-              <w:t xml:space="preserve">implement google maps </w:t>
-            </w:r>
-            <w:proofErr w:type="spellStart"/>
-            <w:r>
-              <w:rPr>
-                <w:i w:val="0"/>
-                <w:iCs w:val="0"/>
-              </w:rPr>
-              <w:t>api</w:t>
-            </w:r>
-            <w:proofErr w:type="spellEnd"/>
+              <w:t>implement google maps api</w:t>
+            </w:r>
           </w:p>
           <w:p>
             <w:pPr>
@@ -9839,25 +9780,7 @@
           <w:color w:val="000000"/>
           <w:shd w:val="clear" w:color="auto" w:fill="FFFFFF"/>
         </w:rPr>
-        <w:t xml:space="preserve">Multiple reasons exist for preparing a team charter. One is to document the team's purpose and clearly define individual roles, responsibilities, and operating rules. Next, it establishes procedures for both the team and management/industry partner on communicating, reporting, and decision-making procedures. It lays out a blueprint for conducting business for the acquisition and defines how the team works in an empowered manner, including setting out responsibility and authority. </w:t>
-      </w:r>
-      <w:proofErr w:type="gramStart"/>
-      <w:r>
-        <w:rPr>
-          <w:rFonts w:ascii="Calibri" w:hAnsi="Calibri"/>
-          <w:color w:val="000000"/>
-          <w:shd w:val="clear" w:color="auto" w:fill="FFFFFF"/>
-        </w:rPr>
-        <w:t>Finally</w:t>
-      </w:r>
-      <w:proofErr w:type="gramEnd"/>
-      <w:r>
-        <w:rPr>
-          <w:rFonts w:ascii="Calibri" w:hAnsi="Calibri"/>
-          <w:color w:val="000000"/>
-          <w:shd w:val="clear" w:color="auto" w:fill="FFFFFF"/>
-        </w:rPr>
-        <w:t xml:space="preserve"> it facilitates stakeholder buy in by including key members in the decision making process and obtaining their concurrence along the way. </w:t>
+        <w:t xml:space="preserve">Multiple reasons exist for preparing a team charter. One is to document the team's purpose and clearly define individual roles, responsibilities, and operating rules. Next, it establishes procedures for both the team and management/industry partner on communicating, reporting, and decision-making procedures. It lays out a blueprint for conducting business for the acquisition and defines how the team works in an empowered manner, including setting out responsibility and authority. Finally it facilitates stakeholder buy in by including key members in the decision making process and obtaining their concurrence along the way. </w:t>
       </w:r>
     </w:p>
     <w:p>
@@ -10093,25 +10016,7 @@
           <w:color w:val="000000"/>
           <w:shd w:val="clear" w:color="auto" w:fill="FFFFFF"/>
         </w:rPr>
-        <w:t xml:space="preserve">The How </w:t>
-      </w:r>
-      <w:proofErr w:type="gramStart"/>
-      <w:r>
-        <w:rPr>
-          <w:rFonts w:ascii="Calibri" w:hAnsi="Calibri"/>
-          <w:color w:val="000000"/>
-          <w:shd w:val="clear" w:color="auto" w:fill="FFFFFF"/>
-        </w:rPr>
-        <w:t>To</w:t>
-      </w:r>
-      <w:proofErr w:type="gramEnd"/>
-      <w:r>
-        <w:rPr>
-          <w:rFonts w:ascii="Calibri" w:hAnsi="Calibri"/>
-          <w:color w:val="000000"/>
-          <w:shd w:val="clear" w:color="auto" w:fill="FFFFFF"/>
-        </w:rPr>
-        <w:t xml:space="preserve"> Train your Dragon Boat </w:t>
+        <w:t xml:space="preserve">The How To Train your Dragon Boat </w:t>
       </w:r>
       <w:r>
         <w:rPr>
@@ -10546,25 +10451,7 @@
           <w:color w:val="000000"/>
           <w:shd w:val="clear" w:color="auto" w:fill="FFFFFF"/>
         </w:rPr>
-        <w:t xml:space="preserve">Performance will be measured through the completion of milestones and tasks along with </w:t>
-      </w:r>
-      <w:proofErr w:type="spellStart"/>
-      <w:r>
-        <w:rPr>
-          <w:rFonts w:ascii="Calibri" w:hAnsi="Calibri"/>
-          <w:color w:val="000000"/>
-          <w:shd w:val="clear" w:color="auto" w:fill="FFFFFF"/>
-        </w:rPr>
-        <w:t>github</w:t>
-      </w:r>
-      <w:proofErr w:type="spellEnd"/>
-      <w:r>
-        <w:rPr>
-          <w:rFonts w:ascii="Calibri" w:hAnsi="Calibri"/>
-          <w:color w:val="000000"/>
-          <w:shd w:val="clear" w:color="auto" w:fill="FFFFFF"/>
-        </w:rPr>
-        <w:t xml:space="preserve"> activity. Each weekly meeting the team will be updated as to what was completed and what we where unable to achieve, and sprint goals will be set accordingly. </w:t>
+        <w:t xml:space="preserve">Performance will be measured through the completion of milestones and tasks along with github activity. Each weekly meeting the team will be updated as to what was completed and what we where unable to achieve, and sprint goals will be set accordingly. </w:t>
       </w:r>
     </w:p>
     <w:p>
@@ -12936,7 +12823,7 @@
 </file>
 
 <file path=customXml/itemProps1.xml><?xml version="1.0" encoding="utf-8"?>
-<ds:datastoreItem xmlns:ds="http://schemas.openxmlformats.org/officeDocument/2006/customXml" ds:itemID="{C57FB4CD-497C-4EDE-9D2D-191A47838920}">
+<ds:datastoreItem xmlns:ds="http://schemas.openxmlformats.org/officeDocument/2006/customXml" ds:itemID="{989E6BF2-09E7-4A25-B544-EA98D805057E}">
   <ds:schemaRefs>
     <ds:schemaRef ds:uri="http://schemas.openxmlformats.org/officeDocument/2006/bibliography"/>
   </ds:schemaRefs>

</xml_diff>

<commit_message>
finialise docs for submition for sprint 2
</commit_message>
<xml_diff>
--- a/docs/T04_DragonBoat_Project Plan_Team Charter.docx
+++ b/docs/T04_DragonBoat_Project Plan_Team Charter.docx
@@ -101,8 +101,19 @@
           <w:sz w:val="52"/>
           <w:szCs w:val="52"/>
         </w:rPr>
-        <w:t>How To Train Your Dragon Boat</w:t>
-      </w:r>
+        <w:t xml:space="preserve">How To Train Your Dragon </w:t>
+      </w:r>
+      <w:proofErr w:type="gramStart"/>
+      <w:r>
+        <w:rPr>
+          <w:rFonts w:ascii="Futura Condensed" w:hAnsi="Futura Condensed"/>
+          <w:b/>
+          <w:sz w:val="52"/>
+          <w:szCs w:val="52"/>
+        </w:rPr>
+        <w:t>Boat</w:t>
+      </w:r>
+      <w:proofErr w:type="gramEnd"/>
     </w:p>
     <w:p>
       <w:pPr>
@@ -606,6 +617,98 @@
           </w:p>
         </w:tc>
       </w:tr>
+      <w:tr>
+        <w:tc>
+          <w:tcPr>
+            <w:tcW w:w="4428" w:type="dxa"/>
+          </w:tcPr>
+          <w:p>
+            <w:pPr>
+              <w:rPr>
+                <w:rFonts w:ascii="Arial" w:hAnsi="Arial" w:cs="Arial"/>
+                <w:sz w:val="22"/>
+                <w:szCs w:val="22"/>
+              </w:rPr>
+            </w:pPr>
+            <w:r>
+              <w:rPr>
+                <w:rFonts w:ascii="Arial" w:hAnsi="Arial" w:cs="Arial"/>
+                <w:sz w:val="22"/>
+                <w:szCs w:val="22"/>
+              </w:rPr>
+              <w:t>0.3</w:t>
+            </w:r>
+          </w:p>
+        </w:tc>
+        <w:tc>
+          <w:tcPr>
+            <w:tcW w:w="4428" w:type="dxa"/>
+          </w:tcPr>
+          <w:p>
+            <w:pPr>
+              <w:rPr>
+                <w:rFonts w:ascii="Arial" w:hAnsi="Arial" w:cs="Arial"/>
+                <w:sz w:val="22"/>
+                <w:szCs w:val="22"/>
+              </w:rPr>
+            </w:pPr>
+            <w:r>
+              <w:rPr>
+                <w:rFonts w:ascii="Arial" w:hAnsi="Arial" w:cs="Arial"/>
+                <w:sz w:val="22"/>
+                <w:szCs w:val="22"/>
+              </w:rPr>
+              <w:t>10/06/2019</w:t>
+            </w:r>
+          </w:p>
+        </w:tc>
+      </w:tr>
+      <w:tr>
+        <w:tc>
+          <w:tcPr>
+            <w:tcW w:w="4428" w:type="dxa"/>
+          </w:tcPr>
+          <w:p>
+            <w:pPr>
+              <w:rPr>
+                <w:rFonts w:ascii="Arial" w:hAnsi="Arial" w:cs="Arial"/>
+                <w:sz w:val="22"/>
+                <w:szCs w:val="22"/>
+              </w:rPr>
+            </w:pPr>
+            <w:r>
+              <w:rPr>
+                <w:rFonts w:ascii="Arial" w:hAnsi="Arial" w:cs="Arial"/>
+                <w:sz w:val="22"/>
+                <w:szCs w:val="22"/>
+              </w:rPr>
+              <w:t>0.4</w:t>
+            </w:r>
+          </w:p>
+        </w:tc>
+        <w:tc>
+          <w:tcPr>
+            <w:tcW w:w="4428" w:type="dxa"/>
+          </w:tcPr>
+          <w:p>
+            <w:pPr>
+              <w:rPr>
+                <w:rFonts w:ascii="Arial" w:hAnsi="Arial" w:cs="Arial"/>
+                <w:sz w:val="22"/>
+                <w:szCs w:val="22"/>
+              </w:rPr>
+            </w:pPr>
+            <w:r>
+              <w:rPr>
+                <w:rFonts w:ascii="Arial" w:hAnsi="Arial" w:cs="Arial"/>
+                <w:sz w:val="22"/>
+                <w:szCs w:val="22"/>
+              </w:rPr>
+              <w:t>10/07/2019</w:t>
+            </w:r>
+          </w:p>
+        </w:tc>
+      </w:tr>
     </w:tbl>
     <w:p>
       <w:pPr>
@@ -1085,10 +1188,10 @@
         <w:tblLook w:val="01E0" w:firstRow="1" w:lastRow="1" w:firstColumn="1" w:lastColumn="1" w:noHBand="0" w:noVBand="0"/>
       </w:tblPr>
       <w:tblGrid>
-        <w:gridCol w:w="1887"/>
-        <w:gridCol w:w="1748"/>
+        <w:gridCol w:w="1772"/>
+        <w:gridCol w:w="1597"/>
         <w:gridCol w:w="3779"/>
-        <w:gridCol w:w="1216"/>
+        <w:gridCol w:w="1482"/>
       </w:tblGrid>
       <w:tr>
         <w:tc>
@@ -1247,6 +1350,14 @@
                 <w:szCs w:val="22"/>
               </w:rPr>
             </w:pPr>
+            <w:r>
+              <w:rPr>
+                <w:rFonts w:ascii="Arial" w:hAnsi="Arial" w:cs="Arial"/>
+                <w:sz w:val="22"/>
+                <w:szCs w:val="22"/>
+              </w:rPr>
+              <w:t>10/07/2019</w:t>
+            </w:r>
           </w:p>
         </w:tc>
       </w:tr>
@@ -5085,8 +5196,27 @@
         </w:rPr>
         <w:t>The following meetings/communication will be established;</w:t>
       </w:r>
-      <w:bookmarkStart w:id="2" w:name="_GoBack"/>
-      <w:bookmarkEnd w:id="2"/>
+    </w:p>
+    <w:p>
+      <w:pPr>
+        <w:rPr>
+          <w:rFonts w:ascii="Frutiger-Light" w:hAnsi="Frutiger-Light"/>
+        </w:rPr>
+      </w:pPr>
+    </w:p>
+    <w:p>
+      <w:pPr>
+        <w:rPr>
+          <w:rFonts w:ascii="Frutiger-Light" w:hAnsi="Frutiger-Light"/>
+        </w:rPr>
+      </w:pPr>
+    </w:p>
+    <w:p>
+      <w:pPr>
+        <w:rPr>
+          <w:rFonts w:ascii="Frutiger-Light" w:hAnsi="Frutiger-Light"/>
+        </w:rPr>
+      </w:pPr>
     </w:p>
     <w:p>
       <w:pPr>
@@ -5635,7 +5765,6 @@
           </w:tcPr>
           <w:p>
             <w:r>
-              <w:lastRenderedPageBreak/>
               <w:t>B</w:t>
             </w:r>
           </w:p>
@@ -5931,8 +6060,13 @@
               </w:tabs>
             </w:pPr>
             <w:r>
-              <w:t>Creating folder hiearchy</w:t>
-            </w:r>
+              <w:t xml:space="preserve">Creating folder </w:t>
+            </w:r>
+            <w:proofErr w:type="spellStart"/>
+            <w:r>
+              <w:t>hiearchy</w:t>
+            </w:r>
+            <w:proofErr w:type="spellEnd"/>
           </w:p>
           <w:p/>
         </w:tc>
@@ -6612,8 +6746,13 @@
               </w:tabs>
             </w:pPr>
             <w:r>
-              <w:t>implement google maps api</w:t>
-            </w:r>
+              <w:t xml:space="preserve">implement google maps </w:t>
+            </w:r>
+            <w:proofErr w:type="spellStart"/>
+            <w:r>
+              <w:t>api</w:t>
+            </w:r>
+            <w:proofErr w:type="spellEnd"/>
           </w:p>
           <w:p/>
         </w:tc>
@@ -6719,6 +6858,7 @@
           </w:tcPr>
           <w:p>
             <w:r>
+              <w:lastRenderedPageBreak/>
               <w:t>1</w:t>
             </w:r>
           </w:p>
@@ -6789,7 +6929,6 @@
           </w:tcPr>
           <w:p>
             <w:r>
-              <w:lastRenderedPageBreak/>
               <w:t>Z</w:t>
             </w:r>
           </w:p>
@@ -7982,8 +8121,17 @@
                 <w:i w:val="0"/>
                 <w:iCs w:val="0"/>
               </w:rPr>
-              <w:t>Creating folder hiearchy</w:t>
-            </w:r>
+              <w:t xml:space="preserve">Creating folder </w:t>
+            </w:r>
+            <w:proofErr w:type="spellStart"/>
+            <w:r>
+              <w:rPr>
+                <w:i w:val="0"/>
+                <w:iCs w:val="0"/>
+              </w:rPr>
+              <w:t>hiearchy</w:t>
+            </w:r>
+            <w:proofErr w:type="spellEnd"/>
           </w:p>
           <w:p>
             <w:pPr>
@@ -8924,8 +9072,17 @@
                 <w:i w:val="0"/>
                 <w:iCs w:val="0"/>
               </w:rPr>
-              <w:t>implement google maps api</w:t>
-            </w:r>
+              <w:t xml:space="preserve">implement google maps </w:t>
+            </w:r>
+            <w:proofErr w:type="spellStart"/>
+            <w:r>
+              <w:rPr>
+                <w:i w:val="0"/>
+                <w:iCs w:val="0"/>
+              </w:rPr>
+              <w:t>api</w:t>
+            </w:r>
+            <w:proofErr w:type="spellEnd"/>
           </w:p>
           <w:p>
             <w:pPr>
@@ -9456,10 +9613,10 @@
         <w:tblLook w:val="01E0" w:firstRow="1" w:lastRow="1" w:firstColumn="1" w:lastColumn="1" w:noHBand="0" w:noVBand="0"/>
       </w:tblPr>
       <w:tblGrid>
-        <w:gridCol w:w="2302"/>
-        <w:gridCol w:w="2292"/>
-        <w:gridCol w:w="2294"/>
-        <w:gridCol w:w="1742"/>
+        <w:gridCol w:w="1819"/>
+        <w:gridCol w:w="1655"/>
+        <w:gridCol w:w="3650"/>
+        <w:gridCol w:w="1506"/>
       </w:tblGrid>
       <w:tr>
         <w:tc>
@@ -9645,7 +9802,11 @@
           <w:tcPr>
             <w:tcW w:w="2332" w:type="dxa"/>
           </w:tcPr>
-          <w:p/>
+          <w:p>
+            <w:r>
+              <w:t>Giuseppe.Ragusa@georgebrown.ca</w:t>
+            </w:r>
+          </w:p>
         </w:tc>
         <w:tc>
           <w:tcPr>
@@ -9780,7 +9941,25 @@
           <w:color w:val="000000"/>
           <w:shd w:val="clear" w:color="auto" w:fill="FFFFFF"/>
         </w:rPr>
-        <w:t xml:space="preserve">Multiple reasons exist for preparing a team charter. One is to document the team's purpose and clearly define individual roles, responsibilities, and operating rules. Next, it establishes procedures for both the team and management/industry partner on communicating, reporting, and decision-making procedures. It lays out a blueprint for conducting business for the acquisition and defines how the team works in an empowered manner, including setting out responsibility and authority. Finally it facilitates stakeholder buy in by including key members in the decision making process and obtaining their concurrence along the way. </w:t>
+        <w:t xml:space="preserve">Multiple reasons exist for preparing a team charter. One is to document the team's purpose and clearly define individual roles, responsibilities, and operating rules. Next, it establishes procedures for both the team and management/industry partner on communicating, reporting, and decision-making procedures. It lays out a blueprint for conducting business for the acquisition and defines how the team works in an empowered manner, including setting out responsibility and authority. </w:t>
+      </w:r>
+      <w:proofErr w:type="gramStart"/>
+      <w:r>
+        <w:rPr>
+          <w:rFonts w:ascii="Calibri" w:hAnsi="Calibri"/>
+          <w:color w:val="000000"/>
+          <w:shd w:val="clear" w:color="auto" w:fill="FFFFFF"/>
+        </w:rPr>
+        <w:t>Finally</w:t>
+      </w:r>
+      <w:proofErr w:type="gramEnd"/>
+      <w:r>
+        <w:rPr>
+          <w:rFonts w:ascii="Calibri" w:hAnsi="Calibri"/>
+          <w:color w:val="000000"/>
+          <w:shd w:val="clear" w:color="auto" w:fill="FFFFFF"/>
+        </w:rPr>
+        <w:t xml:space="preserve"> it facilitates stakeholder buy in by including key members in the decision making process and obtaining their concurrence along the way. </w:t>
       </w:r>
     </w:p>
     <w:p>
@@ -9936,7 +10115,6 @@
           <w:color w:val="000000"/>
           <w:shd w:val="clear" w:color="auto" w:fill="FFFFFF"/>
         </w:rPr>
-        <w:lastRenderedPageBreak/>
         <w:t xml:space="preserve">The project is a Dragon Boat Application that will </w:t>
       </w:r>
       <w:r>
@@ -10016,7 +10194,25 @@
           <w:color w:val="000000"/>
           <w:shd w:val="clear" w:color="auto" w:fill="FFFFFF"/>
         </w:rPr>
-        <w:t xml:space="preserve">The How To Train your Dragon Boat </w:t>
+        <w:t xml:space="preserve">The How </w:t>
+      </w:r>
+      <w:proofErr w:type="gramStart"/>
+      <w:r>
+        <w:rPr>
+          <w:rFonts w:ascii="Calibri" w:hAnsi="Calibri"/>
+          <w:color w:val="000000"/>
+          <w:shd w:val="clear" w:color="auto" w:fill="FFFFFF"/>
+        </w:rPr>
+        <w:t>To</w:t>
+      </w:r>
+      <w:proofErr w:type="gramEnd"/>
+      <w:r>
+        <w:rPr>
+          <w:rFonts w:ascii="Calibri" w:hAnsi="Calibri"/>
+          <w:color w:val="000000"/>
+          <w:shd w:val="clear" w:color="auto" w:fill="FFFFFF"/>
+        </w:rPr>
+        <w:t xml:space="preserve"> Train your Dragon Boat </w:t>
       </w:r>
       <w:r>
         <w:rPr>
@@ -10297,7 +10493,16 @@
           <w:color w:val="000000"/>
           <w:shd w:val="clear" w:color="auto" w:fill="FFFFFF"/>
         </w:rPr>
-        <w:t>Each team member will take on responsibility for tasks each sprint in accordance with their role and strengths. While each team member is responsible for their tasks, they are encouraged to seek help from other team members and to delegate sub tasks as required to meet the sprint goals. If it appears sprint goals are in danger of not being met the division of responsibility for tasks will be re-examined to ensure that team members have the resource to complete tasks.</w:t>
+        <w:t xml:space="preserve">Each team member will take on responsibility for tasks each sprint in accordance with their role and strengths. While each team member is responsible for their tasks, they are encouraged to seek help from other team members and to delegate sub tasks as required to meet the sprint goals. If it appears sprint goals are in danger of not being </w:t>
+      </w:r>
+      <w:r>
+        <w:rPr>
+          <w:rFonts w:ascii="Calibri" w:hAnsi="Calibri"/>
+          <w:color w:val="000000"/>
+          <w:shd w:val="clear" w:color="auto" w:fill="FFFFFF"/>
+        </w:rPr>
+        <w:lastRenderedPageBreak/>
+        <w:t>met the division of responsibility for tasks will be re-examined to ensure that team members have the resource to complete tasks.</w:t>
       </w:r>
     </w:p>
     <w:p>
@@ -10451,7 +10656,25 @@
           <w:color w:val="000000"/>
           <w:shd w:val="clear" w:color="auto" w:fill="FFFFFF"/>
         </w:rPr>
-        <w:t xml:space="preserve">Performance will be measured through the completion of milestones and tasks along with github activity. Each weekly meeting the team will be updated as to what was completed and what we where unable to achieve, and sprint goals will be set accordingly. </w:t>
+        <w:t xml:space="preserve">Performance will be measured through the completion of milestones and tasks along with </w:t>
+      </w:r>
+      <w:proofErr w:type="spellStart"/>
+      <w:r>
+        <w:rPr>
+          <w:rFonts w:ascii="Calibri" w:hAnsi="Calibri"/>
+          <w:color w:val="000000"/>
+          <w:shd w:val="clear" w:color="auto" w:fill="FFFFFF"/>
+        </w:rPr>
+        <w:t>github</w:t>
+      </w:r>
+      <w:proofErr w:type="spellEnd"/>
+      <w:r>
+        <w:rPr>
+          <w:rFonts w:ascii="Calibri" w:hAnsi="Calibri"/>
+          <w:color w:val="000000"/>
+          <w:shd w:val="clear" w:color="auto" w:fill="FFFFFF"/>
+        </w:rPr>
+        <w:t xml:space="preserve"> activity. Each weekly meeting the team will be updated as to what was completed and what we where unable to achieve, and sprint goals will be set accordingly. </w:t>
       </w:r>
     </w:p>
     <w:p>
@@ -10505,10 +10728,10 @@
         <w:tblLook w:val="01E0" w:firstRow="1" w:lastRow="1" w:firstColumn="1" w:lastColumn="1" w:noHBand="0" w:noVBand="0"/>
       </w:tblPr>
       <w:tblGrid>
-        <w:gridCol w:w="2302"/>
-        <w:gridCol w:w="2292"/>
-        <w:gridCol w:w="2294"/>
-        <w:gridCol w:w="1742"/>
+        <w:gridCol w:w="1795"/>
+        <w:gridCol w:w="1624"/>
+        <w:gridCol w:w="3716"/>
+        <w:gridCol w:w="1495"/>
       </w:tblGrid>
       <w:tr>
         <w:tc>
@@ -10613,7 +10836,11 @@
           <w:tcPr>
             <w:tcW w:w="2332" w:type="dxa"/>
           </w:tcPr>
-          <w:p/>
+          <w:p>
+            <w:r>
+              <w:t>Andrew.cobb@georgebrown.ca</w:t>
+            </w:r>
+          </w:p>
         </w:tc>
         <w:tc>
           <w:tcPr>
@@ -10656,7 +10883,11 @@
           <w:tcPr>
             <w:tcW w:w="2332" w:type="dxa"/>
           </w:tcPr>
-          <w:p/>
+          <w:p>
+            <w:r>
+              <w:t>Arsalan.farooqui2@georgebrown.ca</w:t>
+            </w:r>
+          </w:p>
         </w:tc>
         <w:tc>
           <w:tcPr>
@@ -10694,7 +10925,11 @@
           <w:tcPr>
             <w:tcW w:w="2332" w:type="dxa"/>
           </w:tcPr>
-          <w:p/>
+          <w:p>
+            <w:r>
+              <w:t>Giuseppe.Ragusa@georgebrown.ca</w:t>
+            </w:r>
+          </w:p>
         </w:tc>
         <w:tc>
           <w:tcPr>
@@ -10717,6 +10952,8 @@
           <w:shd w:val="clear" w:color="auto" w:fill="FFFFFF"/>
         </w:rPr>
       </w:pPr>
+      <w:bookmarkStart w:id="2" w:name="_GoBack"/>
+      <w:bookmarkEnd w:id="2"/>
     </w:p>
     <w:p>
       <w:pPr>
@@ -11804,8 +12041,11 @@
     <w:lsdException w:name="Table 3D effects 3" w:semiHidden="1" w:unhideWhenUsed="1"/>
     <w:lsdException w:name="Table Contemporary" w:semiHidden="1" w:unhideWhenUsed="1"/>
     <w:lsdException w:name="Table Elegant" w:semiHidden="1" w:unhideWhenUsed="1"/>
+    <w:lsdException w:name="Table Professional" w:semiHidden="1" w:unhideWhenUsed="1"/>
     <w:lsdException w:name="Table Subtle 1" w:semiHidden="1" w:unhideWhenUsed="1"/>
     <w:lsdException w:name="Table Subtle 2" w:semiHidden="1" w:unhideWhenUsed="1"/>
+    <w:lsdException w:name="Table Web 1" w:semiHidden="1" w:unhideWhenUsed="1"/>
+    <w:lsdException w:name="Table Web 2" w:semiHidden="1" w:unhideWhenUsed="1"/>
     <w:lsdException w:name="Table Web 3" w:semiHidden="1" w:unhideWhenUsed="1"/>
     <w:lsdException w:name="Balloon Text" w:semiHidden="1" w:unhideWhenUsed="1"/>
     <w:lsdException w:name="Table Theme" w:semiHidden="1" w:unhideWhenUsed="1"/>
@@ -12823,7 +13063,7 @@
 </file>
 
 <file path=customXml/itemProps1.xml><?xml version="1.0" encoding="utf-8"?>
-<ds:datastoreItem xmlns:ds="http://schemas.openxmlformats.org/officeDocument/2006/customXml" ds:itemID="{989E6BF2-09E7-4A25-B544-EA98D805057E}">
+<ds:datastoreItem xmlns:ds="http://schemas.openxmlformats.org/officeDocument/2006/customXml" ds:itemID="{3857C424-DE06-4E81-95F7-B0AB24818E87}">
   <ds:schemaRefs>
     <ds:schemaRef ds:uri="http://schemas.openxmlformats.org/officeDocument/2006/bibliography"/>
   </ds:schemaRefs>

</xml_diff>

<commit_message>
Update Status Report 1
</commit_message>
<xml_diff>
--- a/docs/T04_DragonBoat_Project Plan_Team Charter.docx
+++ b/docs/T04_DragonBoat_Project Plan_Team Charter.docx
@@ -4964,7 +4964,7 @@
                 <w:sz w:val="22"/>
                 <w:szCs w:val="22"/>
               </w:rPr>
-              <w:t>Jolene</w:t>
+              <w:t>Nga Le</w:t>
             </w:r>
           </w:p>
           <w:p>
@@ -5169,7 +5169,7 @@
                 <w:sz w:val="22"/>
                 <w:szCs w:val="22"/>
               </w:rPr>
-              <w:t>Jolene</w:t>
+              <w:t>Nga Le</w:t>
             </w:r>
           </w:p>
         </w:tc>
@@ -5287,7 +5287,7 @@
                 <w:sz w:val="22"/>
                 <w:szCs w:val="22"/>
               </w:rPr>
-              <w:t>Jolene</w:t>
+              <w:t>Nga Le</w:t>
             </w:r>
           </w:p>
         </w:tc>
@@ -6954,18 +6954,19 @@
     <w:tbl>
       <w:tblPr>
         <w:tblStyle w:val="TableGrid"/>
-        <w:tblW w:w="8755" w:type="dxa"/>
+        <w:tblW w:w="9209" w:type="dxa"/>
+        <w:tblLayout w:type="fixed"/>
         <w:tblLook w:val="01E0" w:firstRow="1" w:lastRow="1" w:firstColumn="1" w:lastColumn="1" w:noHBand="0" w:noVBand="0"/>
       </w:tblPr>
       <w:tblGrid>
-        <w:gridCol w:w="4161"/>
-        <w:gridCol w:w="1818"/>
-        <w:gridCol w:w="2776"/>
+        <w:gridCol w:w="4248"/>
+        <w:gridCol w:w="1701"/>
+        <w:gridCol w:w="3260"/>
       </w:tblGrid>
       <w:tr>
         <w:tc>
           <w:tcPr>
-            <w:tcW w:w="4786" w:type="dxa"/>
+            <w:tcW w:w="4248" w:type="dxa"/>
             <w:shd w:val="clear" w:color="auto" w:fill="E6E6E6"/>
           </w:tcPr>
           <w:p>
@@ -6976,7 +6977,7 @@
         </w:tc>
         <w:tc>
           <w:tcPr>
-            <w:tcW w:w="1984" w:type="dxa"/>
+            <w:tcW w:w="1701" w:type="dxa"/>
             <w:shd w:val="clear" w:color="auto" w:fill="E6E6E6"/>
           </w:tcPr>
           <w:p>
@@ -6987,7 +6988,7 @@
         </w:tc>
         <w:tc>
           <w:tcPr>
-            <w:tcW w:w="1985" w:type="dxa"/>
+            <w:tcW w:w="3260" w:type="dxa"/>
             <w:shd w:val="clear" w:color="auto" w:fill="E6E6E6"/>
           </w:tcPr>
           <w:p>
@@ -7003,7 +7004,7 @@
       <w:tr>
         <w:tc>
           <w:tcPr>
-            <w:tcW w:w="4786" w:type="dxa"/>
+            <w:tcW w:w="4248" w:type="dxa"/>
           </w:tcPr>
           <w:p>
             <w:r>
@@ -7013,7 +7014,7 @@
         </w:tc>
         <w:tc>
           <w:tcPr>
-            <w:tcW w:w="1984" w:type="dxa"/>
+            <w:tcW w:w="1701" w:type="dxa"/>
           </w:tcPr>
           <w:p>
             <w:r>
@@ -7023,7 +7024,7 @@
         </w:tc>
         <w:tc>
           <w:tcPr>
-            <w:tcW w:w="1985" w:type="dxa"/>
+            <w:tcW w:w="3260" w:type="dxa"/>
           </w:tcPr>
           <w:p>
             <w:r>
@@ -7035,7 +7036,7 @@
       <w:tr>
         <w:tc>
           <w:tcPr>
-            <w:tcW w:w="4786" w:type="dxa"/>
+            <w:tcW w:w="4248" w:type="dxa"/>
           </w:tcPr>
           <w:p>
             <w:r>
@@ -7045,7 +7046,7 @@
         </w:tc>
         <w:tc>
           <w:tcPr>
-            <w:tcW w:w="1984" w:type="dxa"/>
+            <w:tcW w:w="1701" w:type="dxa"/>
           </w:tcPr>
           <w:p>
             <w:r>
@@ -7055,7 +7056,7 @@
         </w:tc>
         <w:tc>
           <w:tcPr>
-            <w:tcW w:w="1985" w:type="dxa"/>
+            <w:tcW w:w="3260" w:type="dxa"/>
           </w:tcPr>
           <w:p>
             <w:r>
@@ -7067,7 +7068,7 @@
       <w:tr>
         <w:tc>
           <w:tcPr>
-            <w:tcW w:w="4786" w:type="dxa"/>
+            <w:tcW w:w="4248" w:type="dxa"/>
           </w:tcPr>
           <w:p>
             <w:r>
@@ -7077,7 +7078,7 @@
         </w:tc>
         <w:tc>
           <w:tcPr>
-            <w:tcW w:w="1984" w:type="dxa"/>
+            <w:tcW w:w="1701" w:type="dxa"/>
           </w:tcPr>
           <w:p>
             <w:r>
@@ -7087,7 +7088,7 @@
         </w:tc>
         <w:tc>
           <w:tcPr>
-            <w:tcW w:w="1985" w:type="dxa"/>
+            <w:tcW w:w="3260" w:type="dxa"/>
           </w:tcPr>
           <w:p>
             <w:r>
@@ -7099,7 +7100,7 @@
       <w:tr>
         <w:tc>
           <w:tcPr>
-            <w:tcW w:w="4786" w:type="dxa"/>
+            <w:tcW w:w="4248" w:type="dxa"/>
           </w:tcPr>
           <w:p>
             <w:r>
@@ -7109,7 +7110,7 @@
         </w:tc>
         <w:tc>
           <w:tcPr>
-            <w:tcW w:w="1984" w:type="dxa"/>
+            <w:tcW w:w="1701" w:type="dxa"/>
           </w:tcPr>
           <w:p>
             <w:r>
@@ -7119,7 +7120,7 @@
         </w:tc>
         <w:tc>
           <w:tcPr>
-            <w:tcW w:w="1985" w:type="dxa"/>
+            <w:tcW w:w="3260" w:type="dxa"/>
           </w:tcPr>
           <w:p>
             <w:r>
@@ -7131,7 +7132,7 @@
       <w:tr>
         <w:tc>
           <w:tcPr>
-            <w:tcW w:w="4786" w:type="dxa"/>
+            <w:tcW w:w="4248" w:type="dxa"/>
           </w:tcPr>
           <w:p>
             <w:r>
@@ -7141,7 +7142,7 @@
         </w:tc>
         <w:tc>
           <w:tcPr>
-            <w:tcW w:w="1984" w:type="dxa"/>
+            <w:tcW w:w="1701" w:type="dxa"/>
           </w:tcPr>
           <w:p>
             <w:r>
@@ -7151,15 +7152,19 @@
         </w:tc>
         <w:tc>
           <w:tcPr>
-            <w:tcW w:w="1985" w:type="dxa"/>
-          </w:tcPr>
-          <w:p/>
-        </w:tc>
-      </w:tr>
-      <w:tr>
-        <w:tc>
-          <w:tcPr>
-            <w:tcW w:w="4786" w:type="dxa"/>
+            <w:tcW w:w="3260" w:type="dxa"/>
+          </w:tcPr>
+          <w:p>
+            <w:r>
+              <w:t>Nga</w:t>
+            </w:r>
+          </w:p>
+        </w:tc>
+      </w:tr>
+      <w:tr>
+        <w:tc>
+          <w:tcPr>
+            <w:tcW w:w="4248" w:type="dxa"/>
           </w:tcPr>
           <w:p>
             <w:r>
@@ -7169,7 +7174,7 @@
         </w:tc>
         <w:tc>
           <w:tcPr>
-            <w:tcW w:w="1984" w:type="dxa"/>
+            <w:tcW w:w="1701" w:type="dxa"/>
           </w:tcPr>
           <w:p>
             <w:r>
@@ -7179,7 +7184,7 @@
         </w:tc>
         <w:tc>
           <w:tcPr>
-            <w:tcW w:w="1985" w:type="dxa"/>
+            <w:tcW w:w="3260" w:type="dxa"/>
           </w:tcPr>
           <w:p>
             <w:r>
@@ -7191,7 +7196,7 @@
       <w:tr>
         <w:tc>
           <w:tcPr>
-            <w:tcW w:w="4786" w:type="dxa"/>
+            <w:tcW w:w="4248" w:type="dxa"/>
           </w:tcPr>
           <w:p>
             <w:r>
@@ -7201,7 +7206,7 @@
         </w:tc>
         <w:tc>
           <w:tcPr>
-            <w:tcW w:w="1984" w:type="dxa"/>
+            <w:tcW w:w="1701" w:type="dxa"/>
           </w:tcPr>
           <w:p>
             <w:r>
@@ -7211,7 +7216,7 @@
         </w:tc>
         <w:tc>
           <w:tcPr>
-            <w:tcW w:w="1985" w:type="dxa"/>
+            <w:tcW w:w="3260" w:type="dxa"/>
           </w:tcPr>
           <w:p>
             <w:r>
@@ -7223,13 +7228,16 @@
             <w:r>
               <w:t>/Andrew/Arsalan</w:t>
             </w:r>
-          </w:p>
-        </w:tc>
-      </w:tr>
-      <w:tr>
-        <w:tc>
-          <w:tcPr>
-            <w:tcW w:w="4786" w:type="dxa"/>
+            <w:r>
+              <w:t>/Nga</w:t>
+            </w:r>
+          </w:p>
+        </w:tc>
+      </w:tr>
+      <w:tr>
+        <w:tc>
+          <w:tcPr>
+            <w:tcW w:w="4248" w:type="dxa"/>
           </w:tcPr>
           <w:p>
             <w:r>
@@ -7239,7 +7247,7 @@
         </w:tc>
         <w:tc>
           <w:tcPr>
-            <w:tcW w:w="1984" w:type="dxa"/>
+            <w:tcW w:w="1701" w:type="dxa"/>
           </w:tcPr>
           <w:p>
             <w:r>
@@ -7249,7 +7257,7 @@
         </w:tc>
         <w:tc>
           <w:tcPr>
-            <w:tcW w:w="1985" w:type="dxa"/>
+            <w:tcW w:w="3260" w:type="dxa"/>
           </w:tcPr>
           <w:p>
             <w:r>
@@ -7258,13 +7266,16 @@
             <w:r>
               <w:t>/Giuseppe/Arsalan</w:t>
             </w:r>
-          </w:p>
-        </w:tc>
-      </w:tr>
-      <w:tr>
-        <w:tc>
-          <w:tcPr>
-            <w:tcW w:w="4786" w:type="dxa"/>
+            <w:r>
+              <w:t>/Nga</w:t>
+            </w:r>
+          </w:p>
+        </w:tc>
+      </w:tr>
+      <w:tr>
+        <w:tc>
+          <w:tcPr>
+            <w:tcW w:w="4248" w:type="dxa"/>
           </w:tcPr>
           <w:p>
             <w:r>
@@ -7274,7 +7285,7 @@
         </w:tc>
         <w:tc>
           <w:tcPr>
-            <w:tcW w:w="1984" w:type="dxa"/>
+            <w:tcW w:w="1701" w:type="dxa"/>
           </w:tcPr>
           <w:p>
             <w:r>
@@ -7284,7 +7295,7 @@
         </w:tc>
         <w:tc>
           <w:tcPr>
-            <w:tcW w:w="1985" w:type="dxa"/>
+            <w:tcW w:w="3260" w:type="dxa"/>
           </w:tcPr>
           <w:p>
             <w:r>
@@ -7293,6 +7304,8 @@
             <w:r>
               <w:t>/Giuseppe</w:t>
             </w:r>
+            <w:bookmarkStart w:id="2" w:name="_GoBack"/>
+            <w:bookmarkEnd w:id="2"/>
           </w:p>
         </w:tc>
       </w:tr>
@@ -10590,7 +10603,21 @@
           <w:color w:val="000000"/>
           <w:shd w:val="clear" w:color="auto" w:fill="FFFFFF"/>
         </w:rPr>
-        <w:t>Our team is comprised of three programmers who share expertise in application design and development. While each member will take on some leadership for some aspects of the project, due to the small size of our team all members are considered core members for all aspects of the project. The team members for this project and their responsibilities are:</w:t>
+        <w:t xml:space="preserve">Our team is comprised of </w:t>
+      </w:r>
+      <w:r>
+        <w:rPr>
+          <w:color w:val="000000"/>
+          <w:shd w:val="clear" w:color="auto" w:fill="FFFFFF"/>
+        </w:rPr>
+        <w:t>four</w:t>
+      </w:r>
+      <w:r>
+        <w:rPr>
+          <w:color w:val="000000"/>
+          <w:shd w:val="clear" w:color="auto" w:fill="FFFFFF"/>
+        </w:rPr>
+        <w:t xml:space="preserve"> programmers who share expertise in application design and development. While each member will take on some leadership for some aspects of the project, due to the small size of our team all members are considered core members for all aspects of the project. The team members for this project and their responsibilities are:</w:t>
       </w:r>
     </w:p>
     <w:p>
@@ -10695,18 +10722,185 @@
           <w:color w:val="000000"/>
           <w:shd w:val="clear" w:color="auto" w:fill="FFFFFF"/>
         </w:rPr>
-        <w:t>Jolene - …</w:t>
+        <w:t>Nga Le</w:t>
+      </w:r>
+      <w:r>
+        <w:rPr>
+          <w:color w:val="000000"/>
+          <w:shd w:val="clear" w:color="auto" w:fill="FFFFFF"/>
+        </w:rPr>
+        <w:t xml:space="preserve"> </w:t>
+      </w:r>
+      <w:r>
+        <w:rPr>
+          <w:color w:val="000000"/>
+          <w:shd w:val="clear" w:color="auto" w:fill="FFFFFF"/>
+        </w:rPr>
+        <w:t>– As a programmer, they are</w:t>
+      </w:r>
+      <w:r>
+        <w:t xml:space="preserve"> </w:t>
+      </w:r>
+      <w:r>
+        <w:t xml:space="preserve">responsible for </w:t>
+      </w:r>
+      <w:r>
+        <w:rPr>
+          <w:color w:val="000000"/>
+          <w:shd w:val="clear" w:color="auto" w:fill="FFFFFF"/>
+        </w:rPr>
+        <w:t>d</w:t>
+      </w:r>
+      <w:r>
+        <w:rPr>
+          <w:color w:val="000000"/>
+          <w:shd w:val="clear" w:color="auto" w:fill="FFFFFF"/>
+        </w:rPr>
+        <w:t xml:space="preserve">esigning, writing, reading, testing, and correcting code for </w:t>
+      </w:r>
+      <w:r>
+        <w:rPr>
+          <w:color w:val="000000"/>
+          <w:shd w:val="clear" w:color="auto" w:fill="FFFFFF"/>
+        </w:rPr>
+        <w:t>the application, e</w:t>
+      </w:r>
+      <w:r>
+        <w:rPr>
+          <w:color w:val="000000"/>
+          <w:shd w:val="clear" w:color="auto" w:fill="FFFFFF"/>
+        </w:rPr>
+        <w:t xml:space="preserve">stablishing parameters and designing the architecture of </w:t>
+      </w:r>
+      <w:r>
+        <w:rPr>
+          <w:color w:val="000000"/>
+          <w:shd w:val="clear" w:color="auto" w:fill="FFFFFF"/>
+        </w:rPr>
+        <w:t>the application, r</w:t>
+      </w:r>
+      <w:r>
+        <w:rPr>
+          <w:color w:val="000000"/>
+          <w:shd w:val="clear" w:color="auto" w:fill="FFFFFF"/>
+        </w:rPr>
+        <w:t xml:space="preserve">unning QA testing and searching for bugs in developing </w:t>
+      </w:r>
+      <w:r>
+        <w:rPr>
+          <w:color w:val="000000"/>
+          <w:shd w:val="clear" w:color="auto" w:fill="FFFFFF"/>
+        </w:rPr>
+        <w:t>the application, r</w:t>
+      </w:r>
+      <w:r>
+        <w:rPr>
+          <w:color w:val="000000"/>
+          <w:shd w:val="clear" w:color="auto" w:fill="FFFFFF"/>
+        </w:rPr>
+        <w:t xml:space="preserve">eporting to </w:t>
+      </w:r>
+      <w:r>
+        <w:rPr>
+          <w:color w:val="000000"/>
+          <w:shd w:val="clear" w:color="auto" w:fill="FFFFFF"/>
+        </w:rPr>
+        <w:t>Head Programmer</w:t>
+      </w:r>
+      <w:r>
+        <w:rPr>
+          <w:color w:val="000000"/>
+          <w:shd w:val="clear" w:color="auto" w:fill="FFFFFF"/>
+        </w:rPr>
+        <w:t xml:space="preserve"> and Project Managers on the development of </w:t>
+      </w:r>
+      <w:r>
+        <w:rPr>
+          <w:color w:val="000000"/>
+          <w:shd w:val="clear" w:color="auto" w:fill="FFFFFF"/>
+        </w:rPr>
+        <w:t>the application,</w:t>
+      </w:r>
+      <w:r>
+        <w:rPr>
+          <w:color w:val="000000"/>
+          <w:shd w:val="clear" w:color="auto" w:fill="FFFFFF"/>
+        </w:rPr>
+        <w:t xml:space="preserve"> t</w:t>
+      </w:r>
+      <w:r>
+        <w:rPr>
+          <w:color w:val="000000"/>
+          <w:shd w:val="clear" w:color="auto" w:fill="FFFFFF"/>
+        </w:rPr>
+        <w:t xml:space="preserve">esting and implementing </w:t>
+      </w:r>
+      <w:r>
+        <w:rPr>
+          <w:color w:val="000000"/>
+          <w:shd w:val="clear" w:color="auto" w:fill="FFFFFF"/>
+        </w:rPr>
+        <w:t>application</w:t>
+      </w:r>
+      <w:r>
+        <w:rPr>
+          <w:color w:val="000000"/>
+          <w:shd w:val="clear" w:color="auto" w:fill="FFFFFF"/>
+        </w:rPr>
+        <w:t xml:space="preserve"> updates and improvements when necessary</w:t>
+      </w:r>
+      <w:r>
+        <w:rPr>
+          <w:color w:val="000000"/>
+          <w:shd w:val="clear" w:color="auto" w:fill="FFFFFF"/>
+        </w:rPr>
+        <w:t>, w</w:t>
+      </w:r>
+      <w:r>
+        <w:rPr>
+          <w:color w:val="000000"/>
+          <w:shd w:val="clear" w:color="auto" w:fill="FFFFFF"/>
+        </w:rPr>
+        <w:t>riting documentation for</w:t>
+      </w:r>
+      <w:r>
+        <w:rPr>
+          <w:color w:val="000000"/>
+          <w:shd w:val="clear" w:color="auto" w:fill="FFFFFF"/>
+        </w:rPr>
+        <w:t xml:space="preserve"> </w:t>
+      </w:r>
+      <w:r>
+        <w:rPr>
+          <w:color w:val="000000"/>
+          <w:shd w:val="clear" w:color="auto" w:fill="FFFFFF"/>
+        </w:rPr>
+        <w:t xml:space="preserve">updated </w:t>
+      </w:r>
+      <w:r>
+        <w:rPr>
+          <w:color w:val="000000"/>
+          <w:shd w:val="clear" w:color="auto" w:fill="FFFFFF"/>
+        </w:rPr>
+        <w:t>application.</w:t>
       </w:r>
     </w:p>
     <w:p>
       <w:pPr>
-        <w:pStyle w:val="ListParagraph"/>
         <w:shd w:val="clear" w:color="auto" w:fill="FFFFFF"/>
-        <w:rPr>
-          <w:color w:val="000000"/>
-          <w:shd w:val="clear" w:color="auto" w:fill="FFFFFF"/>
-        </w:rPr>
-      </w:pPr>
+        <w:ind w:left="360"/>
+        <w:rPr>
+          <w:color w:val="000000"/>
+          <w:shd w:val="clear" w:color="auto" w:fill="FFFFFF"/>
+        </w:rPr>
+      </w:pPr>
+      <w:r>
+        <w:rPr>
+          <w:color w:val="000000"/>
+          <w:shd w:val="clear" w:color="auto" w:fill="FFFFFF"/>
+        </w:rPr>
+        <w:t xml:space="preserve"> </w:t>
+      </w:r>
     </w:p>
     <w:p>
       <w:pPr>
@@ -10794,7 +10988,15 @@
           <w:color w:val="000000"/>
           <w:shd w:val="clear" w:color="auto" w:fill="FFFFFF"/>
         </w:rPr>
-        <w:t>If it appears sprint goals are in danger of not being met the division of responsibility for tasks will be re-examined to ensure that team members have the resource to complete tasks.</w:t>
+        <w:t xml:space="preserve">If it appears sprint goals are in danger of not being met the division of responsibility for tasks </w:t>
+      </w:r>
+      <w:r>
+        <w:rPr>
+          <w:color w:val="000000"/>
+          <w:shd w:val="clear" w:color="auto" w:fill="FFFFFF"/>
+        </w:rPr>
+        <w:lastRenderedPageBreak/>
+        <w:t>will be re-examined to ensure that team members have the resource to complete tasks.</w:t>
       </w:r>
       <w:r>
         <w:rPr>
@@ -10858,7 +11060,6 @@
           <w:color w:val="000000"/>
           <w:shd w:val="clear" w:color="auto" w:fill="FFFFFF"/>
         </w:rPr>
-        <w:lastRenderedPageBreak/>
         <w:t xml:space="preserve">All major decisions are to be made by unanimous decisions by all team members, </w:t>
       </w:r>
       <w:r>
@@ -11254,11 +11455,14 @@
             <w:tcW w:w="2332" w:type="dxa"/>
           </w:tcPr>
           <w:p>
+            <w:pPr>
+              <w:rPr>
+                <w:lang w:val="en-US"/>
+              </w:rPr>
+            </w:pPr>
             <w:r>
               <w:t>Nga.le@georgrebrown.ca</w:t>
             </w:r>
-            <w:bookmarkStart w:id="2" w:name="_GoBack"/>
-            <w:bookmarkEnd w:id="2"/>
           </w:p>
         </w:tc>
         <w:tc>
@@ -13605,7 +13809,7 @@
 </file>
 
 <file path=customXml/itemProps1.xml><?xml version="1.0" encoding="utf-8"?>
-<ds:datastoreItem xmlns:ds="http://schemas.openxmlformats.org/officeDocument/2006/customXml" ds:itemID="{F27E8B9A-AC17-3745-AFEB-7E8C3ED04417}">
+<ds:datastoreItem xmlns:ds="http://schemas.openxmlformats.org/officeDocument/2006/customXml" ds:itemID="{87C83DC4-E1C3-9C40-9C0A-8C99D9FDE7C7}">
   <ds:schemaRefs>
     <ds:schemaRef ds:uri="http://schemas.openxmlformats.org/officeDocument/2006/bibliography"/>
   </ds:schemaRefs>

</xml_diff>